<commit_message>
Verslag en laravel opzet
</commit_message>
<xml_diff>
--- a/Haalbaarheid_verslag.docx
+++ b/Haalbaarheid_verslag.docx
@@ -30,6 +30,7 @@
           <w:p>
             <w:r>
               <w:rPr>
+                <w:noProof/>
                 <w:lang w:eastAsia="en-AU"/>
               </w:rPr>
               <w:drawing>
@@ -236,6 +237,13 @@
     <w:bookmarkStart w:id="0" w:name="_Toc191373244" w:displacedByCustomXml="next"/>
     <w:sdt>
       <w:sdtPr>
+        <w:rPr>
+          <w:rFonts w:asciiTheme="minorHAnsi" w:hAnsiTheme="minorHAnsi"/>
+          <w:b w:val="0"/>
+          <w:caps w:val="0"/>
+          <w:sz w:val="24"/>
+          <w:szCs w:val="28"/>
+        </w:rPr>
         <w:id w:val="-139647792"/>
         <w:docPartObj>
           <w:docPartGallery w:val="Table of Contents"/>
@@ -244,11 +252,7 @@
       </w:sdtPr>
       <w:sdtEndPr>
         <w:rPr>
-          <w:rFonts w:asciiTheme="minorHAnsi" w:hAnsiTheme="minorHAnsi"/>
           <w:bCs/>
-          <w:caps w:val="0"/>
-          <w:sz w:val="24"/>
-          <w:szCs w:val="28"/>
         </w:rPr>
       </w:sdtEndPr>
       <w:sdtContent>
@@ -2469,11 +2473,6 @@
               <w:docPartUnique/>
             </w:docPartObj>
           </w:sdtPr>
-          <w:sdtEndPr>
-            <w:rPr>
-              <w:rStyle w:val="PageNumber"/>
-            </w:rPr>
-          </w:sdtEndPr>
           <w:sdtContent>
             <w:p>
               <w:pPr>
@@ -2561,11 +2560,6 @@
         <w:docPartUnique/>
       </w:docPartObj>
     </w:sdtPr>
-    <w:sdtEndPr>
-      <w:rPr>
-        <w:rStyle w:val="PageNumber"/>
-      </w:rPr>
-    </w:sdtEndPr>
     <w:sdtContent>
       <w:p>
         <w:pPr>
@@ -4935,6 +4929,7 @@
   <w:style w:type="character" w:default="1" w:styleId="DefaultParagraphFont">
     <w:name w:val="Default Paragraph Font"/>
     <w:uiPriority w:val="1"/>
+    <w:semiHidden/>
     <w:unhideWhenUsed/>
   </w:style>
   <w:style w:type="table" w:default="1" w:styleId="TableNormal">
@@ -6617,19 +6612,6 @@
 </file>
 
 <file path=customXml/item1.xml><?xml version="1.0" encoding="utf-8"?>
-<b:Sources xmlns:b="http://schemas.openxmlformats.org/officeDocument/2006/bibliography" xmlns="http://schemas.openxmlformats.org/officeDocument/2006/bibliography" SelectedStyle="\APASixthEditionOfficeOnline.xsl" StyleName="APA" Version="6"/>
-</file>
-
-<file path=customXml/item2.xml><?xml version="1.0" encoding="utf-8"?>
-<p:properties xmlns:p="http://schemas.microsoft.com/office/2006/metadata/properties" xmlns:xsi="http://www.w3.org/2001/XMLSchema-instance" xmlns:pc="http://schemas.microsoft.com/office/infopath/2007/PartnerControls">
-  <documentManagement>
-    <Status xmlns="71af3243-3dd4-4a8d-8c0d-dd76da1f02a5">Not started</Status>
-    <MediaServiceKeyPoints xmlns="71af3243-3dd4-4a8d-8c0d-dd76da1f02a5" xsi:nil="true"/>
-  </documentManagement>
-</p:properties>
-</file>
-
-<file path=customXml/item3.xml><?xml version="1.0" encoding="utf-8"?>
 <ct:contentTypeSchema xmlns:ct="http://schemas.microsoft.com/office/2006/metadata/contentType" xmlns:ma="http://schemas.microsoft.com/office/2006/metadata/properties/metaAttributes" ct:_="" ma:_="" ma:contentTypeName="Document" ma:contentTypeID="0x01010079F111ED35F8CC479449609E8A0923A6" ma:contentTypeVersion="12" ma:contentTypeDescription="Create a new document." ma:contentTypeScope="" ma:versionID="426e97fa315356fffbdcd9876fe988c2">
   <xsd:schema xmlns:xsd="http://www.w3.org/2001/XMLSchema" xmlns:xs="http://www.w3.org/2001/XMLSchema" xmlns:p="http://schemas.microsoft.com/office/2006/metadata/properties" xmlns:ns2="71af3243-3dd4-4a8d-8c0d-dd76da1f02a5" xmlns:ns3="16c05727-aa75-4e4a-9b5f-8a80a1165891" targetNamespace="http://schemas.microsoft.com/office/2006/metadata/properties" ma:root="true" ma:fieldsID="14b8f0def80e6d70ce3def20c90759ae" ns2:_="" ns3:_="">
     <xsd:import namespace="71af3243-3dd4-4a8d-8c0d-dd76da1f02a5"/>
@@ -6850,6 +6832,19 @@
 </ct:contentTypeSchema>
 </file>
 
+<file path=customXml/item2.xml><?xml version="1.0" encoding="utf-8"?>
+<p:properties xmlns:p="http://schemas.microsoft.com/office/2006/metadata/properties" xmlns:xsi="http://www.w3.org/2001/XMLSchema-instance" xmlns:pc="http://schemas.microsoft.com/office/infopath/2007/PartnerControls">
+  <documentManagement>
+    <Status xmlns="71af3243-3dd4-4a8d-8c0d-dd76da1f02a5">Not started</Status>
+    <MediaServiceKeyPoints xmlns="71af3243-3dd4-4a8d-8c0d-dd76da1f02a5" xsi:nil="true"/>
+  </documentManagement>
+</p:properties>
+</file>
+
+<file path=customXml/item3.xml><?xml version="1.0" encoding="utf-8"?>
+<b:Sources xmlns:b="http://schemas.openxmlformats.org/officeDocument/2006/bibliography" xmlns="http://schemas.openxmlformats.org/officeDocument/2006/bibliography" SelectedStyle="\APASixthEditionOfficeOnline.xsl" StyleName="APA" Version="6"/>
+</file>
+
 <file path=customXml/item4.xml><?xml version="1.0" encoding="utf-8"?>
 <?mso-contentType ?>
 <FormTemplates xmlns="http://schemas.microsoft.com/sharepoint/v3/contenttype/forms">
@@ -6860,24 +6855,6 @@
 </file>
 
 <file path=customXml/itemProps1.xml><?xml version="1.0" encoding="utf-8"?>
-<ds:datastoreItem xmlns:ds="http://schemas.openxmlformats.org/officeDocument/2006/customXml" ds:itemID="{8350094C-0D3E-4E0A-A2D0-7BE047D09FEF}">
-  <ds:schemaRefs>
-    <ds:schemaRef ds:uri="http://schemas.openxmlformats.org/officeDocument/2006/bibliography"/>
-  </ds:schemaRefs>
-</ds:datastoreItem>
-</file>
-
-<file path=customXml/itemProps2.xml><?xml version="1.0" encoding="utf-8"?>
-<ds:datastoreItem xmlns:ds="http://schemas.openxmlformats.org/officeDocument/2006/customXml" ds:itemID="{8F3AB56E-E1EB-4234-B256-5A748EBCB684}">
-  <ds:schemaRefs>
-    <ds:schemaRef ds:uri="http://schemas.microsoft.com/office/2006/metadata/properties"/>
-    <ds:schemaRef ds:uri="http://schemas.microsoft.com/office/infopath/2007/PartnerControls"/>
-    <ds:schemaRef ds:uri="71af3243-3dd4-4a8d-8c0d-dd76da1f02a5"/>
-  </ds:schemaRefs>
-</ds:datastoreItem>
-</file>
-
-<file path=customXml/itemProps3.xml><?xml version="1.0" encoding="utf-8"?>
 <ds:datastoreItem xmlns:ds="http://schemas.openxmlformats.org/officeDocument/2006/customXml" ds:itemID="{8E847A3D-948F-480B-B7E9-4639E8A12154}">
   <ds:schemaRefs>
     <ds:schemaRef ds:uri="http://schemas.microsoft.com/office/2006/metadata/contentType"/>
@@ -6896,6 +6873,24 @@
 </ds:datastoreItem>
 </file>
 
+<file path=customXml/itemProps2.xml><?xml version="1.0" encoding="utf-8"?>
+<ds:datastoreItem xmlns:ds="http://schemas.openxmlformats.org/officeDocument/2006/customXml" ds:itemID="{8F3AB56E-E1EB-4234-B256-5A748EBCB684}">
+  <ds:schemaRefs>
+    <ds:schemaRef ds:uri="http://schemas.microsoft.com/office/2006/metadata/properties"/>
+    <ds:schemaRef ds:uri="http://schemas.microsoft.com/office/infopath/2007/PartnerControls"/>
+    <ds:schemaRef ds:uri="71af3243-3dd4-4a8d-8c0d-dd76da1f02a5"/>
+  </ds:schemaRefs>
+</ds:datastoreItem>
+</file>
+
+<file path=customXml/itemProps3.xml><?xml version="1.0" encoding="utf-8"?>
+<ds:datastoreItem xmlns:ds="http://schemas.openxmlformats.org/officeDocument/2006/customXml" ds:itemID="{8350094C-0D3E-4E0A-A2D0-7BE047D09FEF}">
+  <ds:schemaRefs>
+    <ds:schemaRef ds:uri="http://schemas.openxmlformats.org/officeDocument/2006/bibliography"/>
+  </ds:schemaRefs>
+</ds:datastoreItem>
+</file>
+
 <file path=customXml/itemProps4.xml><?xml version="1.0" encoding="utf-8"?>
 <ds:datastoreItem xmlns:ds="http://schemas.openxmlformats.org/officeDocument/2006/customXml" ds:itemID="{F513D18B-2C73-4B92-9BB0-09733199523D}">
   <ds:schemaRefs>

</xml_diff>